<commit_message>
completed some edits on previous chapters, added new chapters future and results as well as my statement of purpose
</commit_message>
<xml_diff>
--- a/DataAnalysisChapter.docx
+++ b/DataAnalysisChapter.docx
@@ -160,27 +160,94 @@
             <w:sz w:val="24"/>
             <w:szCs w:val="24"/>
           </w:rPr>
-          <w:t>a</w:t>
+          <w:t>are</w:t>
         </w:r>
       </w:ins>
-      <w:del w:id="2" w:author="Michael Decker" w:date="2020-01-12T17:42:00Z">
+      <w:r>
+        <w:rPr>
+          <w:rFonts w:ascii="Times New Roman" w:hAnsi="Times New Roman" w:cs="Times New Roman"/>
+          <w:sz w:val="24"/>
+          <w:szCs w:val="24"/>
+        </w:rPr>
+        <w:t xml:space="preserve"> considered with the final method being the one that is </w:t>
+      </w:r>
+      <w:commentRangeStart w:id="2"/>
+      <w:r>
+        <w:rPr>
+          <w:rFonts w:ascii="Times New Roman" w:hAnsi="Times New Roman" w:cs="Times New Roman"/>
+          <w:sz w:val="24"/>
+          <w:szCs w:val="24"/>
+        </w:rPr>
+        <w:t>currently in use at this time</w:t>
+      </w:r>
+      <w:commentRangeEnd w:id="2"/>
+      <w:r>
+        <w:rPr>
+          <w:rStyle w:val="CommentReference"/>
+        </w:rPr>
+        <w:commentReference w:id="2"/>
+      </w:r>
+      <w:r>
+        <w:rPr>
+          <w:rFonts w:ascii="Times New Roman" w:hAnsi="Times New Roman" w:cs="Times New Roman"/>
+          <w:sz w:val="24"/>
+          <w:szCs w:val="24"/>
+        </w:rPr>
+        <w:t>. The first of these methods which had proven to be fairly ineffective on larger test cases is what we would call the syntax-based approach.</w:t>
+      </w:r>
+    </w:p>
+    <w:p>
+      <w:pPr>
+        <w:spacing w:line="480" w:lineRule="auto"/>
+        <w:rPr>
+          <w:rFonts w:ascii="Times New Roman" w:hAnsi="Times New Roman" w:cs="Times New Roman"/>
+          <w:sz w:val="24"/>
+          <w:szCs w:val="24"/>
+        </w:rPr>
+      </w:pPr>
+      <w:r>
+        <w:rPr>
+          <w:rFonts w:ascii="Times New Roman" w:hAnsi="Times New Roman" w:cs="Times New Roman"/>
+          <w:sz w:val="24"/>
+          <w:szCs w:val="24"/>
+        </w:rPr>
+        <w:t xml:space="preserve"> </w:t>
+      </w:r>
+      <w:r>
+        <w:rPr>
+          <w:rFonts w:ascii="Times New Roman" w:hAnsi="Times New Roman" w:cs="Times New Roman"/>
+          <w:sz w:val="24"/>
+          <w:szCs w:val="24"/>
+        </w:rPr>
+        <w:tab/>
+        <w:t xml:space="preserve">In the syntax-based approach the method for analysis of lines </w:t>
+      </w:r>
+      <w:ins w:id="3" w:author="Michael Decker" w:date="2020-01-12T17:45:00Z">
         <w:r>
           <w:rPr>
             <w:rFonts w:ascii="Times New Roman" w:hAnsi="Times New Roman" w:cs="Times New Roman"/>
             <w:sz w:val="24"/>
             <w:szCs w:val="24"/>
           </w:rPr>
-          <w:delText>had been</w:delText>
+          <w:t xml:space="preserve">is </w:t>
         </w:r>
-      </w:del>
-      <w:ins w:id="3" w:author="Michael Decker" w:date="2020-01-12T17:42:00Z">
+      </w:ins>
+      <w:r>
+        <w:rPr>
+          <w:rFonts w:ascii="Times New Roman" w:hAnsi="Times New Roman" w:cs="Times New Roman"/>
+          <w:sz w:val="24"/>
+          <w:szCs w:val="24"/>
+        </w:rPr>
+        <w:t xml:space="preserve">very simple and </w:t>
+      </w:r>
+      <w:ins w:id="4" w:author="Michael Decker" w:date="2020-01-12T17:45:00Z">
         <w:r>
           <w:rPr>
             <w:rFonts w:ascii="Times New Roman" w:hAnsi="Times New Roman" w:cs="Times New Roman"/>
             <w:sz w:val="24"/>
             <w:szCs w:val="24"/>
           </w:rPr>
-          <w:t>re</w:t>
+          <w:t xml:space="preserve">is </w:t>
         </w:r>
       </w:ins>
       <w:r>
@@ -189,67 +256,16 @@
           <w:sz w:val="24"/>
           <w:szCs w:val="24"/>
         </w:rPr>
-        <w:t xml:space="preserve"> considered with the final method being the one that is </w:t>
-      </w:r>
-      <w:commentRangeStart w:id="4"/>
-      <w:r>
-        <w:rPr>
-          <w:rFonts w:ascii="Times New Roman" w:hAnsi="Times New Roman" w:cs="Times New Roman"/>
-          <w:sz w:val="24"/>
-          <w:szCs w:val="24"/>
-        </w:rPr>
-        <w:t>currently in use at this time</w:t>
-      </w:r>
-      <w:commentRangeEnd w:id="4"/>
-      <w:r>
-        <w:rPr>
-          <w:rStyle w:val="CommentReference"/>
-        </w:rPr>
-        <w:commentReference w:id="4"/>
-      </w:r>
-      <w:r>
-        <w:rPr>
-          <w:rFonts w:ascii="Times New Roman" w:hAnsi="Times New Roman" w:cs="Times New Roman"/>
-          <w:sz w:val="24"/>
-          <w:szCs w:val="24"/>
-        </w:rPr>
-        <w:t>. The first of these methods which had proven to be fairly ineffective on larger test cases is what we would call the syntax-based approach.</w:t>
-      </w:r>
-    </w:p>
-    <w:p>
-      <w:pPr>
-        <w:spacing w:line="480" w:lineRule="auto"/>
-        <w:rPr>
-          <w:rFonts w:ascii="Times New Roman" w:hAnsi="Times New Roman" w:cs="Times New Roman"/>
-          <w:sz w:val="24"/>
-          <w:szCs w:val="24"/>
-        </w:rPr>
-      </w:pPr>
-      <w:r>
-        <w:rPr>
-          <w:rFonts w:ascii="Times New Roman" w:hAnsi="Times New Roman" w:cs="Times New Roman"/>
-          <w:sz w:val="24"/>
-          <w:szCs w:val="24"/>
-        </w:rPr>
-        <w:t xml:space="preserve"> </w:t>
-      </w:r>
-      <w:r>
-        <w:rPr>
-          <w:rFonts w:ascii="Times New Roman" w:hAnsi="Times New Roman" w:cs="Times New Roman"/>
-          <w:sz w:val="24"/>
-          <w:szCs w:val="24"/>
-        </w:rPr>
-        <w:tab/>
-        <w:t xml:space="preserve">In the syntax-based approach the method for analysis of lines </w:t>
-      </w:r>
-      <w:del w:id="5" w:author="Michael Decker" w:date="2020-01-12T17:45:00Z">
+        <w:t>broken down into a series of</w:t>
+      </w:r>
+      <w:del w:id="5" w:author="blake grills" w:date="2020-01-14T10:51:00Z">
         <w:r>
           <w:rPr>
             <w:rFonts w:ascii="Times New Roman" w:hAnsi="Times New Roman" w:cs="Times New Roman"/>
             <w:sz w:val="24"/>
             <w:szCs w:val="24"/>
           </w:rPr>
-          <w:delText xml:space="preserve">was </w:delText>
+          <w:delText xml:space="preserve"> </w:delText>
         </w:r>
       </w:del>
       <w:ins w:id="6" w:author="Michael Decker" w:date="2020-01-12T17:45:00Z">
@@ -259,15 +275,25 @@
             <w:sz w:val="24"/>
             <w:szCs w:val="24"/>
           </w:rPr>
-          <w:t>is</w:t>
+          <w:t xml:space="preserve"> </w:t>
         </w:r>
+      </w:ins>
+      <w:r>
+        <w:rPr>
+          <w:rFonts w:ascii="Times New Roman" w:hAnsi="Times New Roman" w:cs="Times New Roman"/>
+          <w:sz w:val="24"/>
+          <w:szCs w:val="24"/>
+        </w:rPr>
+        <w:t xml:space="preserve">different checks. The first check, run on every line, </w:t>
+      </w:r>
+      <w:ins w:id="7" w:author="Michael Decker" w:date="2020-01-12T17:45:00Z">
         <w:r>
           <w:rPr>
             <w:rFonts w:ascii="Times New Roman" w:hAnsi="Times New Roman" w:cs="Times New Roman"/>
             <w:sz w:val="24"/>
             <w:szCs w:val="24"/>
           </w:rPr>
-          <w:t xml:space="preserve"> </w:t>
+          <w:t xml:space="preserve">is </w:t>
         </w:r>
       </w:ins>
       <w:r>
@@ -276,109 +302,9 @@
           <w:sz w:val="24"/>
           <w:szCs w:val="24"/>
         </w:rPr>
-        <w:t xml:space="preserve">very simple and </w:t>
-      </w:r>
-      <w:del w:id="7" w:author="Michael Decker" w:date="2020-01-12T17:45:00Z">
-        <w:r>
-          <w:rPr>
-            <w:rFonts w:ascii="Times New Roman" w:hAnsi="Times New Roman" w:cs="Times New Roman"/>
-            <w:sz w:val="24"/>
-            <w:szCs w:val="24"/>
-          </w:rPr>
-          <w:delText xml:space="preserve">was </w:delText>
-        </w:r>
-      </w:del>
+        <w:t>whether or not the line contain</w:t>
+      </w:r>
       <w:ins w:id="8" w:author="Michael Decker" w:date="2020-01-12T17:45:00Z">
-        <w:r>
-          <w:rPr>
-            <w:rFonts w:ascii="Times New Roman" w:hAnsi="Times New Roman" w:cs="Times New Roman"/>
-            <w:sz w:val="24"/>
-            <w:szCs w:val="24"/>
-          </w:rPr>
-          <w:t>is</w:t>
-        </w:r>
-        <w:r>
-          <w:rPr>
-            <w:rFonts w:ascii="Times New Roman" w:hAnsi="Times New Roman" w:cs="Times New Roman"/>
-            <w:sz w:val="24"/>
-            <w:szCs w:val="24"/>
-          </w:rPr>
-          <w:t xml:space="preserve"> </w:t>
-        </w:r>
-      </w:ins>
-      <w:r>
-        <w:rPr>
-          <w:rFonts w:ascii="Times New Roman" w:hAnsi="Times New Roman" w:cs="Times New Roman"/>
-          <w:sz w:val="24"/>
-          <w:szCs w:val="24"/>
-        </w:rPr>
-        <w:t xml:space="preserve">broken down into a series of </w:t>
-      </w:r>
-      <w:del w:id="9" w:author="Michael Decker" w:date="2020-01-12T17:45:00Z">
-        <w:r>
-          <w:rPr>
-            <w:rFonts w:ascii="Times New Roman" w:hAnsi="Times New Roman" w:cs="Times New Roman"/>
-            <w:sz w:val="24"/>
-            <w:szCs w:val="24"/>
-          </w:rPr>
-          <w:delText xml:space="preserve">few </w:delText>
-        </w:r>
-      </w:del>
-      <w:ins w:id="10" w:author="Michael Decker" w:date="2020-01-12T17:45:00Z">
-        <w:r>
-          <w:rPr>
-            <w:rFonts w:ascii="Times New Roman" w:hAnsi="Times New Roman" w:cs="Times New Roman"/>
-            <w:sz w:val="24"/>
-            <w:szCs w:val="24"/>
-          </w:rPr>
-          <w:t xml:space="preserve"> </w:t>
-        </w:r>
-      </w:ins>
-      <w:r>
-        <w:rPr>
-          <w:rFonts w:ascii="Times New Roman" w:hAnsi="Times New Roman" w:cs="Times New Roman"/>
-          <w:sz w:val="24"/>
-          <w:szCs w:val="24"/>
-        </w:rPr>
-        <w:t xml:space="preserve">different checks. The first check, run on every line, </w:t>
-      </w:r>
-      <w:del w:id="11" w:author="Michael Decker" w:date="2020-01-12T17:45:00Z">
-        <w:r>
-          <w:rPr>
-            <w:rFonts w:ascii="Times New Roman" w:hAnsi="Times New Roman" w:cs="Times New Roman"/>
-            <w:sz w:val="24"/>
-            <w:szCs w:val="24"/>
-          </w:rPr>
-          <w:delText xml:space="preserve">was </w:delText>
-        </w:r>
-      </w:del>
-      <w:ins w:id="12" w:author="Michael Decker" w:date="2020-01-12T17:45:00Z">
-        <w:r>
-          <w:rPr>
-            <w:rFonts w:ascii="Times New Roman" w:hAnsi="Times New Roman" w:cs="Times New Roman"/>
-            <w:sz w:val="24"/>
-            <w:szCs w:val="24"/>
-          </w:rPr>
-          <w:t>is</w:t>
-        </w:r>
-        <w:r>
-          <w:rPr>
-            <w:rFonts w:ascii="Times New Roman" w:hAnsi="Times New Roman" w:cs="Times New Roman"/>
-            <w:sz w:val="24"/>
-            <w:szCs w:val="24"/>
-          </w:rPr>
-          <w:t xml:space="preserve"> </w:t>
-        </w:r>
-      </w:ins>
-      <w:r>
-        <w:rPr>
-          <w:rFonts w:ascii="Times New Roman" w:hAnsi="Times New Roman" w:cs="Times New Roman"/>
-          <w:sz w:val="24"/>
-          <w:szCs w:val="24"/>
-        </w:rPr>
-        <w:t>whether or not the line contain</w:t>
-      </w:r>
-      <w:ins w:id="13" w:author="Michael Decker" w:date="2020-01-12T17:45:00Z">
         <w:r>
           <w:rPr>
             <w:rFonts w:ascii="Times New Roman" w:hAnsi="Times New Roman" w:cs="Times New Roman"/>
@@ -388,7 +314,7 @@
           <w:t>s</w:t>
         </w:r>
       </w:ins>
-      <w:del w:id="14" w:author="Michael Decker" w:date="2020-01-12T17:45:00Z">
+      <w:del w:id="9" w:author="Michael Decker" w:date="2020-01-12T17:45:00Z">
         <w:r>
           <w:rPr>
             <w:rFonts w:ascii="Times New Roman" w:hAnsi="Times New Roman" w:cs="Times New Roman"/>
@@ -404,25 +330,7 @@
           <w:sz w:val="24"/>
           <w:szCs w:val="24"/>
         </w:rPr>
-        <w:t xml:space="preserve"> a semicolon, which </w:t>
-      </w:r>
-      <w:del w:id="15" w:author="Michael Decker" w:date="2020-01-12T17:45:00Z">
-        <w:r>
-          <w:rPr>
-            <w:rFonts w:ascii="Times New Roman" w:hAnsi="Times New Roman" w:cs="Times New Roman"/>
-            <w:sz w:val="24"/>
-            <w:szCs w:val="24"/>
-          </w:rPr>
-          <w:delText xml:space="preserve">of course </w:delText>
-        </w:r>
-      </w:del>
-      <w:r>
-        <w:rPr>
-          <w:rFonts w:ascii="Times New Roman" w:hAnsi="Times New Roman" w:cs="Times New Roman"/>
-          <w:sz w:val="24"/>
-          <w:szCs w:val="24"/>
-        </w:rPr>
-        <w:t xml:space="preserve">has the direct ability to generate a number of false positives depending on the writing style of the programmer in their standard comments. The second and third checks relied both on checking for the opening and closing of parenthesis and curly braces respectively. This was not something that we had at first expected to be a problem, and in fact it was, as in cases where optional snippets of code had been </w:t>
+        <w:t xml:space="preserve"> a semicolon, which has the direct ability to generate a number of false positives depending on the writing style of the programmer in their standard comments. The second and third checks relied both on checking for the opening and closing of parenthesis and curly braces respectively. This was not something that we had at first expected to be a problem, and in fact it was, as in cases where optional snippets of code had been </w:t>
       </w:r>
       <w:r>
         <w:rPr>
@@ -451,7 +359,7 @@
         </w:rPr>
         <w:tab/>
       </w:r>
-      <w:commentRangeStart w:id="16"/>
+      <w:commentRangeStart w:id="10"/>
       <w:r>
         <w:rPr>
           <w:rFonts w:ascii="Times New Roman" w:hAnsi="Times New Roman" w:cs="Times New Roman"/>
@@ -460,12 +368,12 @@
         </w:rPr>
         <w:t xml:space="preserve">This bag of words </w:t>
       </w:r>
-      <w:commentRangeEnd w:id="16"/>
+      <w:commentRangeEnd w:id="10"/>
       <w:r>
         <w:rPr>
           <w:rStyle w:val="CommentReference"/>
         </w:rPr>
-        <w:commentReference w:id="16"/>
+        <w:commentReference w:id="10"/>
       </w:r>
       <w:r>
         <w:rPr>
@@ -475,7 +383,7 @@
         </w:rPr>
         <w:t xml:space="preserve">approach is not to be confused with the bag of words approach mentioned earlier in the data collection chapter, which proposes the use of common terms as an additional method of verification. Rather, the concept of this approach </w:t>
       </w:r>
-      <w:ins w:id="17" w:author="Michael Decker" w:date="2020-01-12T17:47:00Z">
+      <w:ins w:id="11" w:author="Michael Decker" w:date="2020-01-12T17:47:00Z">
         <w:r>
           <w:rPr>
             <w:rFonts w:ascii="Times New Roman" w:hAnsi="Times New Roman" w:cs="Times New Roman"/>
@@ -485,7 +393,7 @@
           <w:t>i</w:t>
         </w:r>
       </w:ins>
-      <w:del w:id="18" w:author="Michael Decker" w:date="2020-01-12T17:47:00Z">
+      <w:del w:id="12" w:author="Michael Decker" w:date="2020-01-12T17:47:00Z">
         <w:r>
           <w:rPr>
             <w:rFonts w:ascii="Times New Roman" w:hAnsi="Times New Roman" w:cs="Times New Roman"/>
@@ -503,21 +411,37 @@
         </w:rPr>
         <w:t xml:space="preserve">s to break down an entire piece of source code and create a bag of words from it, which could then be used to cross check comments for terms that are present in the line which are found to be frequent in the bag of words. While this could be helpful in finding commented out code that is modifying common variables or using common variables as part of a greater equation, it has a number of strong failing points. First, when considering variable names, one time use variables, variables created in a piece of commented out code, and commented out functions are all highly likely to be ignored due to the fact that in comparison to other terms in the bag of words they may only have an appearance rate of 1-3 times in the entire source code where as a term like int, void, or count will appear much more frequently. The other issue with this method comes down to explanations of how code functions, in the case of </w:t>
       </w:r>
-      <w:commentRangeStart w:id="19"/>
-      <w:r>
-        <w:rPr>
-          <w:rFonts w:ascii="Times New Roman" w:hAnsi="Times New Roman" w:cs="Times New Roman"/>
-          <w:sz w:val="24"/>
-          <w:szCs w:val="24"/>
-        </w:rPr>
-        <w:t xml:space="preserve">through </w:t>
-      </w:r>
-      <w:commentRangeEnd w:id="19"/>
+      <w:commentRangeStart w:id="13"/>
+      <w:r>
+        <w:rPr>
+          <w:rFonts w:ascii="Times New Roman" w:hAnsi="Times New Roman" w:cs="Times New Roman"/>
+          <w:sz w:val="24"/>
+          <w:szCs w:val="24"/>
+        </w:rPr>
+        <w:t>th</w:t>
+      </w:r>
+      <w:r>
+        <w:rPr>
+          <w:rFonts w:ascii="Times New Roman" w:hAnsi="Times New Roman" w:cs="Times New Roman"/>
+          <w:sz w:val="24"/>
+          <w:szCs w:val="24"/>
+        </w:rPr>
+        <w:t>o</w:t>
+      </w:r>
+      <w:r>
+        <w:rPr>
+          <w:rFonts w:ascii="Times New Roman" w:hAnsi="Times New Roman" w:cs="Times New Roman"/>
+          <w:sz w:val="24"/>
+          <w:szCs w:val="24"/>
+        </w:rPr>
+        <w:t xml:space="preserve">rough </w:t>
+      </w:r>
+      <w:commentRangeEnd w:id="13"/>
       <w:r>
         <w:rPr>
           <w:rStyle w:val="CommentReference"/>
         </w:rPr>
-        <w:commentReference w:id="19"/>
+        <w:commentReference w:id="13"/>
       </w:r>
       <w:r>
         <w:rPr>
@@ -527,17 +451,7 @@
         </w:rPr>
         <w:t xml:space="preserve">documentation where a programmer may be referencing function names and variable names, to many of such references is likely to cause false positives. This brings us to our third and most current approach, what </w:t>
       </w:r>
-      <w:del w:id="20" w:author="Michael Decker" w:date="2020-01-12T17:50:00Z">
-        <w:r>
-          <w:rPr>
-            <w:rFonts w:ascii="Times New Roman" w:hAnsi="Times New Roman" w:cs="Times New Roman"/>
-            <w:sz w:val="24"/>
-            <w:szCs w:val="24"/>
-          </w:rPr>
-          <w:delText>I like to</w:delText>
-        </w:r>
-      </w:del>
-      <w:ins w:id="21" w:author="Michael Decker" w:date="2020-01-12T17:50:00Z">
+      <w:ins w:id="14" w:author="Michael Decker" w:date="2020-01-12T17:50:00Z">
         <w:r>
           <w:rPr>
             <w:rFonts w:ascii="Times New Roman" w:hAnsi="Times New Roman" w:cs="Times New Roman"/>
@@ -570,7 +484,7 @@
       <w:pPr>
         <w:spacing w:line="480" w:lineRule="auto"/>
         <w:rPr>
-          <w:ins w:id="22" w:author="Michael Decker" w:date="2020-01-12T17:54:00Z"/>
+          <w:ins w:id="15" w:author="Michael Decker" w:date="2020-01-12T17:54:00Z"/>
           <w:rFonts w:ascii="Times New Roman" w:hAnsi="Times New Roman" w:cs="Times New Roman"/>
           <w:sz w:val="24"/>
           <w:szCs w:val="24"/>
@@ -656,7 +570,7 @@
                 <v:stroke joinstyle="miter"/>
                 <v:path gradientshapeok="t" o:connecttype="rect"/>
               </v:shapetype>
-              <v:shape id="Text Box 2" o:spid="_x0000_s1026" type="#_x0000_t202" style="position:absolute;margin-left:0;margin-top:0;width:252.75pt;height:30.4pt;z-index:251659264;visibility:visible;mso-wrap-style:square;mso-width-percent:0;mso-height-percent:200;mso-wrap-distance-left:9pt;mso-wrap-distance-top:3.6pt;mso-wrap-distance-right:9pt;mso-wrap-distance-bottom:3.6pt;mso-position-horizontal:left;mso-position-horizontal-relative:margin;mso-position-vertical:bottom;mso-position-vertical-relative:margin;mso-width-percent:0;mso-height-percent:200;mso-width-relative:margin;mso-height-relative:margin;v-text-anchor:top" o:gfxdata="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" stroked="f">
+              <v:shape id="Text Box 2" o:spid="_x0000_s1026" type="#_x0000_t202" style="position:absolute;margin-left:0;margin-top:0;width:252.75pt;height:30.4pt;z-index:251659264;visibility:visible;mso-wrap-style:square;mso-width-percent:0;mso-height-percent:200;mso-wrap-distance-left:9pt;mso-wrap-distance-top:3.6pt;mso-wrap-distance-right:9pt;mso-wrap-distance-bottom:3.6pt;mso-position-horizontal:left;mso-position-horizontal-relative:margin;mso-position-vertical:bottom;mso-position-vertical-relative:margin;mso-width-percent:0;mso-height-percent:200;mso-width-relative:margin;mso-height-relative:margin;v-text-anchor:top" o:gfxdata="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" stroked="f">
                 <v:textbox style="mso-fit-shape-to-text:t">
                   <w:txbxContent>
                     <w:p>
@@ -713,7 +627,7 @@
         <w:tab/>
         <w:t xml:space="preserve">The original basis of the frequency approach owes itself to a discussion on the works of Dvorak and </w:t>
       </w:r>
-      <w:commentRangeStart w:id="23"/>
+      <w:commentRangeStart w:id="16"/>
       <w:r>
         <w:rPr>
           <w:rFonts w:ascii="Times New Roman" w:hAnsi="Times New Roman" w:cs="Times New Roman"/>
@@ -722,12 +636,12 @@
         </w:rPr>
         <w:t>Blickensderfer</w:t>
       </w:r>
-      <w:commentRangeEnd w:id="23"/>
+      <w:commentRangeEnd w:id="16"/>
       <w:r>
         <w:rPr>
           <w:rStyle w:val="CommentReference"/>
         </w:rPr>
-        <w:commentReference w:id="23"/>
+        <w:commentReference w:id="16"/>
       </w:r>
       <w:r>
         <w:rPr>
@@ -737,7 +651,7 @@
         </w:rPr>
         <w:t>, both of whom are famous for designing alternate versions of the key board layout used on English typewriters and computers today. To simplify the concepts explained in the related works chapter, Dvorak and Blickensderfer both examined which letters are most frequently used in the English language and relocated their positions to allow for easier and less strenuous typing. This concept of common characters in English words brought forth a v</w:t>
       </w:r>
-      <w:ins w:id="24" w:author="Michael Decker" w:date="2020-01-12T17:51:00Z">
+      <w:ins w:id="17" w:author="Michael Decker" w:date="2020-01-12T17:51:00Z">
         <w:r>
           <w:rPr>
             <w:rFonts w:ascii="Times New Roman" w:hAnsi="Times New Roman" w:cs="Times New Roman"/>
@@ -747,7 +661,7 @@
           <w:t>e</w:t>
         </w:r>
       </w:ins>
-      <w:del w:id="25" w:author="Michael Decker" w:date="2020-01-12T17:51:00Z">
+      <w:del w:id="18" w:author="Michael Decker" w:date="2020-01-12T17:51:00Z">
         <w:r>
           <w:rPr>
             <w:rFonts w:ascii="Times New Roman" w:hAnsi="Times New Roman" w:cs="Times New Roman"/>
@@ -774,7 +688,7 @@
         <w:lastRenderedPageBreak/>
         <w:t xml:space="preserve">staggering of these numbers is actually the frequency of spaces found in commented out code, for which a number of assumptions are made. Likely, one of the largest reasons for this is good indentation practices leaving large amounts of whitespace in commented out code. </w:t>
       </w:r>
-      <w:commentRangeStart w:id="26"/>
+      <w:commentRangeStart w:id="19"/>
       <w:r>
         <w:rPr>
           <w:rFonts w:ascii="Times New Roman" w:hAnsi="Times New Roman" w:cs="Times New Roman"/>
@@ -783,7 +697,7 @@
         </w:rPr>
         <w:t>However, upon closer analysis of some samples where spacing rates were particularly high it was noted that the average character length of terms tended to be much shorter in commented out code, a prime example being</w:t>
       </w:r>
-      <w:ins w:id="27" w:author="Michael Decker" w:date="2020-01-12T17:54:00Z">
+      <w:ins w:id="20" w:author="Michael Decker" w:date="2020-01-12T17:54:00Z">
         <w:r>
           <w:rPr>
             <w:rFonts w:ascii="Times New Roman" w:hAnsi="Times New Roman" w:cs="Times New Roman"/>
@@ -799,46 +713,13 @@
         <w:spacing w:line="480" w:lineRule="auto"/>
         <w:jc w:val="center"/>
         <w:rPr>
-          <w:ins w:id="28" w:author="Michael Decker" w:date="2020-01-12T17:54:00Z"/>
           <w:rFonts w:ascii="Times New Roman" w:hAnsi="Times New Roman" w:cs="Times New Roman"/>
           <w:i/>
           <w:iCs/>
           <w:sz w:val="24"/>
           <w:szCs w:val="24"/>
-          <w:rPrChange w:id="29" w:author="Michael Decker" w:date="2020-01-12T17:54:00Z">
-            <w:rPr>
-              <w:ins w:id="30" w:author="Michael Decker" w:date="2020-01-12T17:54:00Z"/>
-              <w:rFonts w:ascii="Times New Roman" w:hAnsi="Times New Roman" w:cs="Times New Roman"/>
-              <w:sz w:val="24"/>
-              <w:szCs w:val="24"/>
-            </w:rPr>
-          </w:rPrChange>
-        </w:rPr>
-        <w:pPrChange w:id="31" w:author="Michael Decker" w:date="2020-01-12T17:54:00Z">
-          <w:pPr>
-            <w:spacing w:line="480" w:lineRule="auto"/>
-          </w:pPr>
-        </w:pPrChange>
+        </w:rPr>
       </w:pPr>
-      <w:del w:id="32" w:author="Michael Decker" w:date="2020-01-12T17:54:00Z">
-        <w:r>
-          <w:rPr>
-            <w:rFonts w:ascii="Consolas" w:hAnsi="Consolas" w:cs="Consolas"/>
-            <w:i/>
-            <w:iCs/>
-            <w:sz w:val="24"/>
-            <w:szCs w:val="24"/>
-            <w:rPrChange w:id="33" w:author="Michael Decker" w:date="2020-01-12T17:54:00Z">
-              <w:rPr>
-                <w:rFonts w:ascii="Times New Roman" w:hAnsi="Times New Roman" w:cs="Times New Roman"/>
-                <w:sz w:val="24"/>
-                <w:szCs w:val="24"/>
-              </w:rPr>
-            </w:rPrChange>
-          </w:rPr>
-          <w:delText>“</w:delText>
-        </w:r>
-      </w:del>
       <w:r>
         <w:rPr>
           <w:rFonts w:ascii="Consolas" w:hAnsi="Consolas" w:cs="Consolas"/>
@@ -846,35 +727,31 @@
           <w:iCs/>
           <w:sz w:val="24"/>
           <w:szCs w:val="24"/>
-          <w:rPrChange w:id="34" w:author="Michael Decker" w:date="2020-01-12T17:54:00Z">
-            <w:rPr>
-              <w:rFonts w:ascii="Times New Roman" w:hAnsi="Times New Roman" w:cs="Times New Roman"/>
-              <w:sz w:val="24"/>
-              <w:szCs w:val="24"/>
-            </w:rPr>
-          </w:rPrChange>
-        </w:rPr>
-        <w:t>//    i = a + b;</w:t>
-      </w:r>
-      <w:del w:id="35" w:author="Michael Decker" w:date="2020-01-12T17:54:00Z">
-        <w:r>
-          <w:rPr>
-            <w:rFonts w:ascii="Times New Roman" w:hAnsi="Times New Roman" w:cs="Times New Roman"/>
-            <w:i/>
-            <w:iCs/>
-            <w:sz w:val="24"/>
-            <w:szCs w:val="24"/>
-            <w:rPrChange w:id="36" w:author="Michael Decker" w:date="2020-01-12T17:54:00Z">
-              <w:rPr>
-                <w:rFonts w:ascii="Times New Roman" w:hAnsi="Times New Roman" w:cs="Times New Roman"/>
-                <w:sz w:val="24"/>
-                <w:szCs w:val="24"/>
-              </w:rPr>
-            </w:rPrChange>
-          </w:rPr>
-          <w:delText>”.</w:delText>
-        </w:r>
-      </w:del>
+        </w:rPr>
+        <w:t xml:space="preserve">//    </w:t>
+      </w:r>
+      <w:proofErr w:type="spellStart"/>
+      <w:r>
+        <w:rPr>
+          <w:rFonts w:ascii="Consolas" w:hAnsi="Consolas" w:cs="Consolas"/>
+          <w:i/>
+          <w:iCs/>
+          <w:sz w:val="24"/>
+          <w:szCs w:val="24"/>
+        </w:rPr>
+        <w:t>i</w:t>
+      </w:r>
+      <w:proofErr w:type="spellEnd"/>
+      <w:r>
+        <w:rPr>
+          <w:rFonts w:ascii="Consolas" w:hAnsi="Consolas" w:cs="Consolas"/>
+          <w:i/>
+          <w:iCs/>
+          <w:sz w:val="24"/>
+          <w:szCs w:val="24"/>
+        </w:rPr>
+        <w:t xml:space="preserve"> = a + b;</w:t>
+      </w:r>
     </w:p>
     <w:p>
       <w:pPr>
@@ -891,24 +768,60 @@
           <w:sz w:val="24"/>
           <w:szCs w:val="24"/>
         </w:rPr>
-        <w:t xml:space="preserve">In this example the average size of a term is roughly 1 character and a total of five non-space based characters being present, now when you consider the fact that there is also eight spaces in the line, that means that the spaces are making up over 50% of the lines total number of characters. Further, taking into consideration Mayzner’s work in 1965 and Googles follow-on research using modern computational methods, it has been determined that the average length of an English word is 4.7 characters. This means that in the same space of total characters, fifteen, on average 3 words would fit, assuming that it ends in a period and contains 2 spaces. </w:t>
-      </w:r>
-      <w:commentRangeEnd w:id="26"/>
+        <w:t xml:space="preserve">In this example the average size of a term is roughly 1 character and a total of five non-space based characters being present, now when you consider the fact that there is also eight spaces in the line, that means that the spaces are making up over 50% of the lines total number of characters. Further, taking into consideration </w:t>
+      </w:r>
+      <w:proofErr w:type="spellStart"/>
+      <w:r>
+        <w:rPr>
+          <w:rFonts w:ascii="Times New Roman" w:hAnsi="Times New Roman" w:cs="Times New Roman"/>
+          <w:sz w:val="24"/>
+          <w:szCs w:val="24"/>
+        </w:rPr>
+        <w:t>Mayzner’s</w:t>
+      </w:r>
+      <w:proofErr w:type="spellEnd"/>
+      <w:r>
+        <w:rPr>
+          <w:rFonts w:ascii="Times New Roman" w:hAnsi="Times New Roman" w:cs="Times New Roman"/>
+          <w:sz w:val="24"/>
+          <w:szCs w:val="24"/>
+        </w:rPr>
+        <w:t xml:space="preserve"> work in 1965 and Googles follow-on research using modern computational methods, it has been determined that the average length of an English word is 4.7 characters. This means that in the same space of total characters, fifteen, on average 3 words would fit, assuming that it ends in a period and contains 2 spaces. </w:t>
+      </w:r>
+      <w:commentRangeEnd w:id="19"/>
       <w:r>
         <w:rPr>
           <w:rStyle w:val="CommentReference"/>
         </w:rPr>
-        <w:commentReference w:id="26"/>
-      </w:r>
-      <w:r>
-        <w:rPr>
-          <w:rFonts w:ascii="Times New Roman" w:hAnsi="Times New Roman" w:cs="Times New Roman"/>
-          <w:sz w:val="24"/>
-          <w:szCs w:val="24"/>
-        </w:rPr>
-        <w:t>Importantly, what this means is that spaces would be making up about 13% of the total number of characters in the line which is roughly 80% less spaces than the commented out code example. These methods continue to hold true at different frequencies for a wide variety of different characters besides the ones mentioned previously</w:t>
-      </w:r>
-      <w:ins w:id="37" w:author="Michael Decker" w:date="2020-01-12T17:54:00Z">
+        <w:commentReference w:id="19"/>
+      </w:r>
+      <w:r>
+        <w:rPr>
+          <w:rFonts w:ascii="Times New Roman" w:hAnsi="Times New Roman" w:cs="Times New Roman"/>
+          <w:sz w:val="24"/>
+          <w:szCs w:val="24"/>
+        </w:rPr>
+        <w:t xml:space="preserve">Importantly, what this means is that spaces would be making up about 13% of the total number of characters in the line which is roughly 80% less spaces than the </w:t>
+      </w:r>
+      <w:proofErr w:type="gramStart"/>
+      <w:r>
+        <w:rPr>
+          <w:rFonts w:ascii="Times New Roman" w:hAnsi="Times New Roman" w:cs="Times New Roman"/>
+          <w:sz w:val="24"/>
+          <w:szCs w:val="24"/>
+        </w:rPr>
+        <w:t>commented out</w:t>
+      </w:r>
+      <w:proofErr w:type="gramEnd"/>
+      <w:r>
+        <w:rPr>
+          <w:rFonts w:ascii="Times New Roman" w:hAnsi="Times New Roman" w:cs="Times New Roman"/>
+          <w:sz w:val="24"/>
+          <w:szCs w:val="24"/>
+        </w:rPr>
+        <w:t xml:space="preserve"> code example. These methods continue to hold true at different frequencies for a wide variety of different characters besides the ones mentioned previously</w:t>
+      </w:r>
+      <w:ins w:id="21" w:author="Michael Decker" w:date="2020-01-12T17:54:00Z">
         <w:r>
           <w:rPr>
             <w:rFonts w:ascii="Times New Roman" w:hAnsi="Times New Roman" w:cs="Times New Roman"/>
@@ -961,21 +874,37 @@
         <w:lastRenderedPageBreak/>
         <w:t xml:space="preserve">board. In the case of the final frequency distributions used in this research the values are pulled from code and comments from amongst different projects, ensuring </w:t>
       </w:r>
-      <w:commentRangeStart w:id="38"/>
-      <w:r>
-        <w:rPr>
-          <w:rFonts w:ascii="Times New Roman" w:hAnsi="Times New Roman" w:cs="Times New Roman"/>
-          <w:sz w:val="24"/>
-          <w:szCs w:val="24"/>
-        </w:rPr>
-        <w:t xml:space="preserve">that it gets a good general representation of what a frequency distribution should look like. </w:t>
-      </w:r>
-      <w:commentRangeEnd w:id="38"/>
+      <w:commentRangeStart w:id="22"/>
+      <w:r>
+        <w:rPr>
+          <w:rFonts w:ascii="Times New Roman" w:hAnsi="Times New Roman" w:cs="Times New Roman"/>
+          <w:sz w:val="24"/>
+          <w:szCs w:val="24"/>
+        </w:rPr>
+        <w:t>that it gets a good general representation of what a frequency distribution should look like</w:t>
+      </w:r>
+      <w:r>
+        <w:rPr>
+          <w:rFonts w:ascii="Times New Roman" w:hAnsi="Times New Roman" w:cs="Times New Roman"/>
+          <w:sz w:val="24"/>
+          <w:szCs w:val="24"/>
+        </w:rPr>
+        <w:t xml:space="preserve"> and helps with generalizability and avoiding overfitting</w:t>
+      </w:r>
+      <w:r>
+        <w:rPr>
+          <w:rFonts w:ascii="Times New Roman" w:hAnsi="Times New Roman" w:cs="Times New Roman"/>
+          <w:sz w:val="24"/>
+          <w:szCs w:val="24"/>
+        </w:rPr>
+        <w:t xml:space="preserve">. </w:t>
+      </w:r>
+      <w:commentRangeEnd w:id="22"/>
       <w:r>
         <w:rPr>
           <w:rStyle w:val="CommentReference"/>
         </w:rPr>
-        <w:commentReference w:id="38"/>
+        <w:commentReference w:id="22"/>
       </w:r>
       <w:r>
         <w:rPr>
@@ -993,7 +922,7 @@
         </w:rPr>
         <w:t xml:space="preserve"> in the dictionary. Once the entire line has been read and all characters have been stored and a final count of characters is obtained the frequency of each character is calculated and stored in a list, ensuring that they remain in order by using key based verification. </w:t>
       </w:r>
-      <w:commentRangeStart w:id="39"/>
+      <w:commentRangeStart w:id="24"/>
       <w:r>
         <w:rPr>
           <w:rFonts w:ascii="Times New Roman" w:hAnsi="Times New Roman" w:cs="Times New Roman"/>
@@ -1002,12 +931,12 @@
         </w:rPr>
         <w:t xml:space="preserve">These frequencies can then be used individually, as a group, or averaged into a single working list. </w:t>
       </w:r>
-      <w:commentRangeEnd w:id="39"/>
+      <w:commentRangeEnd w:id="24"/>
       <w:r>
         <w:rPr>
           <w:rStyle w:val="CommentReference"/>
         </w:rPr>
-        <w:commentReference w:id="39"/>
+        <w:commentReference w:id="24"/>
       </w:r>
     </w:p>
     <w:p>
@@ -1057,11 +986,19 @@
         <w:t>Use present tense.</w:t>
       </w:r>
       <w:r>
-        <w:t xml:space="preserve">  I will show fixes to a few, but leave the rest to you.</w:t>
+        <w:t xml:space="preserve">  I will show fixes to </w:t>
+      </w:r>
+      <w:proofErr w:type="gramStart"/>
+      <w:r>
+        <w:t>a few, but</w:t>
+      </w:r>
+      <w:proofErr w:type="gramEnd"/>
+      <w:r>
+        <w:t xml:space="preserve"> leave the rest to you.</w:t>
       </w:r>
     </w:p>
   </w:comment>
-  <w:comment w:id="4" w:author="Michael Decker" w:date="2020-01-12T17:43:00Z" w:initials="MD">
+  <w:comment w:id="2" w:author="Michael Decker" w:date="2020-01-12T17:43:00Z" w:initials="MD">
     <w:p>
       <w:pPr>
         <w:pStyle w:val="CommentText"/>
@@ -1082,14 +1019,22 @@
         <w:t xml:space="preserve"> and </w:t>
       </w:r>
       <w:r>
-        <w:t>either bolded at begining of paragraph or g</w:t>
+        <w:t xml:space="preserve">either bolded at </w:t>
+      </w:r>
+      <w:proofErr w:type="spellStart"/>
+      <w:r>
+        <w:t>begining</w:t>
+      </w:r>
+      <w:proofErr w:type="spellEnd"/>
+      <w:r>
+        <w:t xml:space="preserve"> of paragraph or g</w:t>
       </w:r>
       <w:r>
         <w:t>in separate sub-sections).  You can state the last is the best performing.</w:t>
       </w:r>
     </w:p>
   </w:comment>
-  <w:comment w:id="16" w:author="Michael Decker" w:date="2020-01-12T17:47:00Z" w:initials="MD">
+  <w:comment w:id="10" w:author="Michael Decker" w:date="2020-01-12T17:47:00Z" w:initials="MD">
     <w:p>
       <w:pPr>
         <w:pStyle w:val="CommentText"/>
@@ -1111,7 +1056,7 @@
       </w:r>
     </w:p>
   </w:comment>
-  <w:comment w:id="19" w:author="Michael Decker" w:date="2020-01-12T17:49:00Z" w:initials="MD">
+  <w:comment w:id="13" w:author="Michael Decker" w:date="2020-01-12T17:49:00Z" w:initials="MD">
     <w:p>
       <w:pPr>
         <w:pStyle w:val="CommentText"/>
@@ -1127,7 +1072,7 @@
       </w:r>
     </w:p>
   </w:comment>
-  <w:comment w:id="23" w:author="Michael Decker" w:date="2020-01-12T17:50:00Z" w:initials="MD">
+  <w:comment w:id="16" w:author="Michael Decker" w:date="2020-01-12T17:50:00Z" w:initials="MD">
     <w:p>
       <w:pPr>
         <w:pStyle w:val="CommentText"/>
@@ -1152,7 +1097,7 @@
       </w:r>
     </w:p>
   </w:comment>
-  <w:comment w:id="26" w:author="Michael Decker" w:date="2020-01-12T17:53:00Z" w:initials="MD">
+  <w:comment w:id="19" w:author="Michael Decker" w:date="2020-01-12T17:53:00Z" w:initials="MD">
     <w:p>
       <w:pPr>
         <w:pStyle w:val="CommentText"/>
@@ -1168,23 +1113,30 @@
       </w:r>
     </w:p>
   </w:comment>
-  <w:comment w:id="38" w:author="Michael Decker" w:date="2020-01-12T17:55:00Z" w:initials="MD">
+  <w:comment w:id="22" w:author="Michael Decker" w:date="2020-01-12T17:55:00Z" w:initials="MD">
     <w:p>
       <w:pPr>
         <w:pStyle w:val="CommentText"/>
       </w:pPr>
+      <w:bookmarkStart w:id="23" w:name="_GoBack"/>
       <w:r>
         <w:rPr>
           <w:rStyle w:val="CommentReference"/>
         </w:rPr>
         <w:annotationRef/>
       </w:r>
-      <w:r>
-        <w:t>Also can help with generalizability and avoiding overfitting.</w:t>
-      </w:r>
+      <w:proofErr w:type="gramStart"/>
+      <w:r>
+        <w:t>Also</w:t>
+      </w:r>
+      <w:proofErr w:type="gramEnd"/>
+      <w:r>
+        <w:t xml:space="preserve"> can help with generalizability and avoiding overfitting.</w:t>
+      </w:r>
+      <w:bookmarkEnd w:id="23"/>
     </w:p>
   </w:comment>
-  <w:comment w:id="39" w:author="Michael Decker" w:date="2020-01-12T17:56:00Z" w:initials="MD">
+  <w:comment w:id="24" w:author="Michael Decker" w:date="2020-01-12T17:56:00Z" w:initials="MD">
     <w:p>
       <w:pPr>
         <w:pStyle w:val="CommentText"/>
@@ -1198,8 +1150,6 @@
       <w:r>
         <w:t>Example.  For a few comments.  A couple line, and 1 block comment (of a few lines).</w:t>
       </w:r>
-      <w:bookmarkStart w:id="40" w:name="_GoBack"/>
-      <w:bookmarkEnd w:id="40"/>
     </w:p>
   </w:comment>
 </w:comments>
@@ -1209,11 +1159,11 @@
 <w15:commentsEx xmlns:wpc="http://schemas.microsoft.com/office/word/2010/wordprocessingCanvas" xmlns:cx="http://schemas.microsoft.com/office/drawing/2014/chartex" xmlns:cx1="http://schemas.microsoft.com/office/drawing/2015/9/8/chartex" xmlns:cx2="http://schemas.microsoft.com/office/drawing/2015/10/21/chartex" xmlns:cx3="http://schemas.microsoft.com/office/drawing/2016/5/9/chartex" xmlns:cx4="http://schemas.microsoft.com/office/drawing/2016/5/10/chartex" xmlns:cx5="http://schemas.microsoft.com/office/drawing/2016/5/11/chartex" xmlns:cx6="http://schemas.microsoft.com/office/drawing/2016/5/12/chartex" xmlns:cx7="http://schemas.microsoft.com/office/drawing/2016/5/13/chartex" xmlns:cx8="http://schemas.microsoft.com/office/drawing/2016/5/14/chartex" xmlns:mc="http://schemas.openxmlformats.org/markup-compatibility/2006" xmlns:aink="http://schemas.microsoft.com/office/drawing/2016/ink" xmlns:am3d="http://schemas.microsoft.com/office/drawing/2017/model3d" xmlns:o="urn:schemas-microsoft-com:office:office" xmlns:r="http://schemas.openxmlformats.org/officeDocument/2006/relationships" xmlns:m="http://schemas.openxmlformats.org/officeDocument/2006/math" xmlns:v="urn:schemas-microsoft-com:vml" xmlns:wp14="http://schemas.microsoft.com/office/word/2010/wordprocessingDrawing" xmlns:wp="http://schemas.openxmlformats.org/drawingml/2006/wordprocessingDrawing" xmlns:w10="urn:schemas-microsoft-com:office:word" xmlns:w="http://schemas.openxmlformats.org/wordprocessingml/2006/main" xmlns:w14="http://schemas.microsoft.com/office/word/2010/wordml" xmlns:w15="http://schemas.microsoft.com/office/word/2012/wordml" xmlns:w16cid="http://schemas.microsoft.com/office/word/2016/wordml/cid" xmlns:w16se="http://schemas.microsoft.com/office/word/2015/wordml/symex" xmlns:wpg="http://schemas.microsoft.com/office/word/2010/wordprocessingGroup" xmlns:wpi="http://schemas.microsoft.com/office/word/2010/wordprocessingInk" xmlns:wne="http://schemas.microsoft.com/office/word/2006/wordml" xmlns:wps="http://schemas.microsoft.com/office/word/2010/wordprocessingShape" mc:Ignorable="w14 w15 w16se w16cid wp14">
   <w15:commentEx w15:paraId="709C609D" w15:done="0"/>
   <w15:commentEx w15:paraId="7C3E0EED" w15:done="0"/>
-  <w15:commentEx w15:paraId="6B36DA41" w15:done="0"/>
-  <w15:commentEx w15:paraId="2386F3F2" w15:done="0"/>
+  <w15:commentEx w15:paraId="6B36DA41" w15:done="1"/>
+  <w15:commentEx w15:paraId="2386F3F2" w15:done="1"/>
   <w15:commentEx w15:paraId="44EA05BE" w15:done="0"/>
-  <w15:commentEx w15:paraId="29C3A02E" w15:done="0"/>
-  <w15:commentEx w15:paraId="117DE042" w15:done="0"/>
+  <w15:commentEx w15:paraId="29C3A02E" w15:done="1"/>
+  <w15:commentEx w15:paraId="117DE042" w15:done="1"/>
   <w15:commentEx w15:paraId="669DA68F" w15:done="0"/>
 </w15:commentsEx>
 </file>
@@ -1285,6 +1235,9 @@
 <w15:people xmlns:wpc="http://schemas.microsoft.com/office/word/2010/wordprocessingCanvas" xmlns:cx="http://schemas.microsoft.com/office/drawing/2014/chartex" xmlns:cx1="http://schemas.microsoft.com/office/drawing/2015/9/8/chartex" xmlns:cx2="http://schemas.microsoft.com/office/drawing/2015/10/21/chartex" xmlns:cx3="http://schemas.microsoft.com/office/drawing/2016/5/9/chartex" xmlns:cx4="http://schemas.microsoft.com/office/drawing/2016/5/10/chartex" xmlns:cx5="http://schemas.microsoft.com/office/drawing/2016/5/11/chartex" xmlns:cx6="http://schemas.microsoft.com/office/drawing/2016/5/12/chartex" xmlns:cx7="http://schemas.microsoft.com/office/drawing/2016/5/13/chartex" xmlns:cx8="http://schemas.microsoft.com/office/drawing/2016/5/14/chartex" xmlns:mc="http://schemas.openxmlformats.org/markup-compatibility/2006" xmlns:aink="http://schemas.microsoft.com/office/drawing/2016/ink" xmlns:am3d="http://schemas.microsoft.com/office/drawing/2017/model3d" xmlns:o="urn:schemas-microsoft-com:office:office" xmlns:r="http://schemas.openxmlformats.org/officeDocument/2006/relationships" xmlns:m="http://schemas.openxmlformats.org/officeDocument/2006/math" xmlns:v="urn:schemas-microsoft-com:vml" xmlns:wp14="http://schemas.microsoft.com/office/word/2010/wordprocessingDrawing" xmlns:wp="http://schemas.openxmlformats.org/drawingml/2006/wordprocessingDrawing" xmlns:w10="urn:schemas-microsoft-com:office:word" xmlns:w="http://schemas.openxmlformats.org/wordprocessingml/2006/main" xmlns:w14="http://schemas.microsoft.com/office/word/2010/wordml" xmlns:w15="http://schemas.microsoft.com/office/word/2012/wordml" xmlns:w16cid="http://schemas.microsoft.com/office/word/2016/wordml/cid" xmlns:w16se="http://schemas.microsoft.com/office/word/2015/wordml/symex" xmlns:wpg="http://schemas.microsoft.com/office/word/2010/wordprocessingGroup" xmlns:wpi="http://schemas.microsoft.com/office/word/2010/wordprocessingInk" xmlns:wne="http://schemas.microsoft.com/office/word/2006/wordml" xmlns:wps="http://schemas.microsoft.com/office/word/2010/wordprocessingShape" mc:Ignorable="w14 w15 w16se w16cid wp14">
   <w15:person w15:author="Michael Decker">
     <w15:presenceInfo w15:providerId="AD" w15:userId="S::mdecke@bgsu.edu::1ef9e404-2f64-4121-a12a-5bc2e1b1f801"/>
+  </w15:person>
+  <w15:person w15:author="blake grills">
+    <w15:presenceInfo w15:providerId="Windows Live" w15:userId="0c6273a41064cc7a"/>
   </w15:person>
 </w15:people>
 </file>

</xml_diff>